<commit_message>
Fixed problems with eCook & individual Report (final copy)
</commit_message>
<xml_diff>
--- a/Documents/Personal Reports/Jonathan Caine.docx
+++ b/Documents/Personal Reports/Jonathan Caine.docx
@@ -185,7 +185,32 @@
         <w:t>Description</w:t>
       </w:r>
     </w:p>
-    <w:p/>
+    <w:p>
+      <w:r>
+        <w:t xml:space="preserve">I feel that I have met my job description of Development Manager, outlined in section 2.3.5 of the QA manual well. I have been the primary contact for </w:t>
+      </w:r>
+      <w:r>
+        <w:t>employees</w:t>
+      </w:r>
+      <w:r>
+        <w:t xml:space="preserve"> when they have had question or problems relating to the software processes, language/syntax adopted, environment problems, design and implementation of classes and/or the product. I have also reviewed code written by </w:t>
+      </w:r>
+      <w:r>
+        <w:t>employees</w:t>
+      </w:r>
+      <w:r>
+        <w:t xml:space="preserve">, and made suggestions/alterations where I’ve found it to deviate from the company coding standards, or has not been “best practice” for the language adopted. I have also carefully reviewed </w:t>
+      </w:r>
+      <w:r>
+        <w:t xml:space="preserve">the software </w:t>
+      </w:r>
+      <w:r>
+        <w:t xml:space="preserve">metrics on a regular basis, and raised any issues found at a subsequent group meeting. Finally I have worked closely with the Software Manager in supporting him in his role, to ensure that the software department were able to provide consistent </w:t>
+      </w:r>
+      <w:r>
+        <w:t>advice and information.</w:t>
+      </w:r>
+    </w:p>
     <w:p>
       <w:pPr>
         <w:pStyle w:val="Heading1"/>
@@ -293,7 +318,13 @@
     </w:p>
     <w:p>
       <w:r>
-        <w:t>I contributed to the Functional Specification document, by jointly leading the company in the discussion and “discovery” of the features that the product should contain, alongside the Software Manager.</w:t>
+        <w:t xml:space="preserve">I contributed to the Functional Specification document, by jointly leading the company in the discussion and “discovery” </w:t>
+      </w:r>
+      <w:r>
+        <w:t xml:space="preserve">(using behavioural discovery) </w:t>
+      </w:r>
+      <w:r>
+        <w:t>of the features that the product should contain, alongside the Software Manager.</w:t>
       </w:r>
     </w:p>
     <w:p>
@@ -301,6 +332,7 @@
         <w:pStyle w:val="Heading3"/>
       </w:pPr>
       <w:r>
+        <w:lastRenderedPageBreak/>
         <w:t>2.1.5</w:t>
       </w:r>
       <w:r>
@@ -310,7 +342,13 @@
     </w:p>
     <w:p>
       <w:r>
-        <w:t xml:space="preserve">I made suggestions regarding the level of support that we as a company should offer in our contracts to the third party, plus when and how to deliver these. I also attended as many as possible of the negotiations between our company and others, so as to support the Project Manager from a software perspective. </w:t>
+        <w:t>I made suggestions regarding the level of support that we as a company should offer in our contracts to the third party, plus when and how to deliver these</w:t>
+      </w:r>
+      <w:r>
+        <w:t>, and the final project to them</w:t>
+      </w:r>
+      <w:r>
+        <w:t xml:space="preserve">. I also attended as many as possible of the negotiations between our company and others, so as to support the Project Manager from a software perspective. </w:t>
       </w:r>
     </w:p>
     <w:p>
@@ -327,11 +365,13 @@
     </w:p>
     <w:p>
       <w:r>
-        <w:t xml:space="preserve">As the company had chosen to adopt the testing and integrations methods/plans that I had proposed, I spent time with the Testing and Integration Manager ensuring that </w:t>
-      </w:r>
-      <w:r>
-        <w:lastRenderedPageBreak/>
-        <w:t>he fully understood the procedures, and would be in a position to provide support to others. I also reviewed the associated documentation regularly, and proposed changes where I though applicable.</w:t>
+        <w:t>As the company had chosen to ad</w:t>
+      </w:r>
+      <w:r>
+        <w:t>opt the testing and integration</w:t>
+      </w:r>
+      <w:r>
+        <w:t xml:space="preserve"> methods/plans that I had proposed, I spent time with the Testing and Integration Manager ensuring that he fully understood the procedures, and would be in a position to provide support to others. I also reviewed the associated documentation regularly, and proposed changes where I though applicable.</w:t>
       </w:r>
     </w:p>
     <w:p>
@@ -348,7 +388,13 @@
     </w:p>
     <w:p>
       <w:r>
-        <w:t>After conducting a spike into XML, schemas, and DTD files, I felt I had a thorough understanding of what was required in the playlists. I therefore went ahead and wrote an “Example_PWS_Playlist.xml” that incorporated as many of the different features, both required and optional, as possible so that we as a company had a bench mark to work towards throughout the project. I also updated this several times, to reflect changes in the PWs, and additional features of our own that were added to the product.</w:t>
+        <w:t>After conducting a spike into XML, schemas, and DTD files, I felt I had a thorough understanding of what was required in the playlists. I therefore went ahead and wrote an “Example_PWS_Playlist.xml” that incorporated as many of the different features, both required and optional, as possible so that we as a company had a bench mark to work towards throughout the project. I also updated this several time</w:t>
+      </w:r>
+      <w:r>
+        <w:t>s, to reflect changes in the PWS</w:t>
+      </w:r>
+      <w:r>
+        <w:t>, and additional features of our own that were added to the product.</w:t>
       </w:r>
     </w:p>
     <w:p>
@@ -382,7 +428,15 @@
     </w:p>
     <w:p>
       <w:r>
-        <w:t xml:space="preserve">I contributed a lot to the source code, although often indirectly by assisting other group members with their design and/or implementation decisions and questions, for user stories assigned to them. I also jointly “designed” the architecture of the product as it evolved (using Agile methods) with the Software Manager, for example creating the “GUI Design” document (designed specifically for easy use/reuse of code). </w:t>
+        <w:t>I contributed a lot to the source code, although often indirectly by assisting other group members with their design and/or implementation decisions and questions, for user stories assigned to them. I also jointly “designed” the architectur</w:t>
+      </w:r>
+      <w:r>
+        <w:t>e of the product as it evolved alongside</w:t>
+      </w:r>
+      <w:bookmarkStart w:id="4" w:name="_GoBack"/>
+      <w:bookmarkEnd w:id="4"/>
+      <w:r>
+        <w:t xml:space="preserve"> the Software Manager, for example creating the “GUI Design” document (designed specifically for easy use/reuse of code). </w:t>
       </w:r>
     </w:p>
     <w:p>
@@ -407,7 +461,44 @@
         <w:t>Additional Work</w:t>
       </w:r>
     </w:p>
-    <w:p/>
+    <w:p>
+      <w:pPr>
+        <w:pStyle w:val="Heading3"/>
+      </w:pPr>
+      <w:r>
+        <w:t>2.2.1</w:t>
+      </w:r>
+      <w:r>
+        <w:tab/>
+        <w:t>Utilities</w:t>
+      </w:r>
+    </w:p>
+    <w:p>
+      <w:r>
+        <w:t xml:space="preserve">I have provided a lot of additional support to the Utilities Manager, fielding a lot of the initial enquires for him, which provided a more consistent first point of contact to other employees for and issues/problems. Due to various constraints and my experience in the relevant areas, I have covered the majority of the work for both Jira and GitHub, </w:t>
+      </w:r>
+      <w:r>
+        <w:lastRenderedPageBreak/>
+        <w:t>although also providing additional training to the Utilities Manager so that he may gain the experience necessary to be able to do this for future projects.</w:t>
+      </w:r>
+    </w:p>
+    <w:p>
+      <w:pPr>
+        <w:pStyle w:val="Heading3"/>
+      </w:pPr>
+      <w:r>
+        <w:t>2.2.2</w:t>
+      </w:r>
+      <w:r>
+        <w:tab/>
+        <w:t>Testing and Integration</w:t>
+      </w:r>
+    </w:p>
+    <w:p>
+      <w:r>
+        <w:t xml:space="preserve">I have worked closely with the Testing and Integration Manager, often helping him to field queries from employees, and covering his role occasionally when he has been unavailable. </w:t>
+      </w:r>
+    </w:p>
     <w:p>
       <w:pPr>
         <w:pStyle w:val="Heading1"/>
@@ -448,7 +539,6 @@
         <w:pStyle w:val="Heading2"/>
       </w:pPr>
       <w:r>
-        <w:lastRenderedPageBreak/>
         <w:t>3.2</w:t>
       </w:r>
       <w:r>
@@ -469,12 +559,7 @@
         <w:t xml:space="preserve">Overall I feel that I have definitely contributed more </w:t>
       </w:r>
       <w:r>
-        <w:t>than was required of me for my job role, and have been consistent with putting in the required hours each week, but also happy to do any extra work as and when was required</w:t>
-      </w:r>
-      <w:bookmarkStart w:id="4" w:name="_GoBack"/>
-      <w:bookmarkEnd w:id="4"/>
-      <w:r>
-        <w:t>.</w:t>
+        <w:t>than was required of me for my job role, and have been consistent with putting in the required hours each week, but also happy to do any extra work as and when was required.</w:t>
       </w:r>
     </w:p>
     <w:sectPr>
@@ -7217,7 +7302,7 @@
 </file>
 
 <file path=customXml/itemProps1.xml><?xml version="1.0" encoding="utf-8"?>
-<ds:datastoreItem xmlns:ds="http://schemas.openxmlformats.org/officeDocument/2006/customXml" ds:itemID="{EE70190C-15BE-44C6-87E1-38AA92F16999}">
+<ds:datastoreItem xmlns:ds="http://schemas.openxmlformats.org/officeDocument/2006/customXml" ds:itemID="{1FBAD74D-69BA-409D-BB83-8BDA4D0AEB24}">
   <ds:schemaRefs>
     <ds:schemaRef ds:uri="http://schemas.openxmlformats.org/officeDocument/2006/bibliography"/>
   </ds:schemaRefs>

</xml_diff>